<commit_message>
1. iOnePass Library 및 Sample 앱 관련 문서 수정분 반영
</commit_message>
<xml_diff>
--- a/Android/iOnePassLib_Android_03.테스트절차서_20200531_Ver1.0.docx
+++ b/Android/iOnePassLib_Android_03.테스트절차서_20200531_Ver1.0.docx
@@ -269,8 +269,6 @@
             </w:rPr>
             <w:tab/>
           </w:r>
-          <w:bookmarkStart w:id="2" w:name="_GoBack"/>
-          <w:bookmarkEnd w:id="2"/>
         </w:p>
         <w:p>
           <w:pPr>
@@ -1858,7 +1856,7 @@
           <w:u w:val="single"/>
         </w:rPr>
       </w:pPr>
-      <w:bookmarkStart w:id="3" w:name="_Toc41820710"/>
+      <w:bookmarkStart w:id="2" w:name="_Toc41820710"/>
       <w:r>
         <w:rPr>
           <w:rFonts w:asciiTheme="majorEastAsia" w:hAnsiTheme="majorEastAsia" w:hint="eastAsia"/>
@@ -1898,7 +1896,7 @@
         </w:rPr>
         <w:t>요</w:t>
       </w:r>
-      <w:bookmarkEnd w:id="3"/>
+      <w:bookmarkEnd w:id="2"/>
     </w:p>
     <w:p>
       <w:pPr>
@@ -1907,7 +1905,7 @@
           <w:b/>
         </w:rPr>
       </w:pPr>
-      <w:bookmarkStart w:id="4" w:name="_Toc41820711"/>
+      <w:bookmarkStart w:id="3" w:name="_Toc41820711"/>
       <w:r>
         <w:rPr>
           <w:rFonts w:asciiTheme="majorEastAsia" w:hAnsiTheme="majorEastAsia" w:hint="eastAsia"/>
@@ -1943,7 +1941,7 @@
         </w:rPr>
         <w:t>개</w:t>
       </w:r>
-      <w:bookmarkEnd w:id="4"/>
+      <w:bookmarkEnd w:id="3"/>
     </w:p>
     <w:tbl>
       <w:tblPr>
@@ -2012,7 +2010,7 @@
           <w:b/>
         </w:rPr>
       </w:pPr>
-      <w:bookmarkStart w:id="5" w:name="_Toc41820712"/>
+      <w:bookmarkStart w:id="4" w:name="_Toc41820712"/>
       <w:r>
         <w:rPr>
           <w:rFonts w:asciiTheme="majorEastAsia" w:hAnsiTheme="majorEastAsia" w:hint="eastAsia"/>
@@ -2034,7 +2032,7 @@
         </w:rPr>
         <w:t>주의사항</w:t>
       </w:r>
-      <w:bookmarkEnd w:id="5"/>
+      <w:bookmarkEnd w:id="4"/>
     </w:p>
     <w:tbl>
       <w:tblPr>
@@ -2162,7 +2160,7 @@
           <w:b/>
         </w:rPr>
       </w:pPr>
-      <w:bookmarkStart w:id="6" w:name="_Toc41820713"/>
+      <w:bookmarkStart w:id="5" w:name="_Toc41820713"/>
       <w:r>
         <w:rPr>
           <w:rFonts w:asciiTheme="majorEastAsia" w:hAnsiTheme="majorEastAsia" w:hint="eastAsia"/>
@@ -2191,7 +2189,7 @@
         </w:rPr>
         <w:t>지원</w:t>
       </w:r>
-      <w:bookmarkEnd w:id="6"/>
+      <w:bookmarkEnd w:id="5"/>
     </w:p>
     <w:tbl>
       <w:tblPr>
@@ -2314,7 +2312,7 @@
           <w:b/>
         </w:rPr>
       </w:pPr>
-      <w:bookmarkStart w:id="7" w:name="_Toc41820714"/>
+      <w:bookmarkStart w:id="6" w:name="_Toc41820714"/>
       <w:r>
         <w:rPr>
           <w:rFonts w:asciiTheme="majorEastAsia" w:hAnsiTheme="majorEastAsia" w:hint="eastAsia"/>
@@ -2337,7 +2335,7 @@
         </w:rPr>
         <w:t>등록절차</w:t>
       </w:r>
-      <w:bookmarkEnd w:id="7"/>
+      <w:bookmarkEnd w:id="6"/>
     </w:p>
     <w:p>
       <w:pPr>
@@ -2346,7 +2344,7 @@
           <w:b/>
         </w:rPr>
       </w:pPr>
-      <w:bookmarkStart w:id="8" w:name="_Toc41820715"/>
+      <w:bookmarkStart w:id="7" w:name="_Toc41820715"/>
       <w:r>
         <w:rPr>
           <w:rFonts w:asciiTheme="majorEastAsia" w:hAnsiTheme="majorEastAsia" w:hint="eastAsia"/>
@@ -2368,14 +2366,14 @@
         </w:rPr>
         <w:t>어플리케이션</w:t>
       </w:r>
-      <w:bookmarkEnd w:id="8"/>
+      <w:bookmarkEnd w:id="7"/>
     </w:p>
     <w:p>
       <w:pPr>
         <w:pStyle w:val="3"/>
         <w:ind w:leftChars="100" w:left="600" w:hanging="400"/>
       </w:pPr>
-      <w:bookmarkStart w:id="9" w:name="_Toc41820716"/>
+      <w:bookmarkStart w:id="8" w:name="_Toc41820716"/>
       <w:r>
         <w:t xml:space="preserve">2.1.1 </w:t>
       </w:r>
@@ -2388,7 +2386,7 @@
         </w:rPr>
         <w:t>초기화면</w:t>
       </w:r>
-      <w:bookmarkEnd w:id="9"/>
+      <w:bookmarkEnd w:id="8"/>
     </w:p>
     <w:p>
       <w:pPr>
@@ -2487,7 +2485,7 @@
         <w:pStyle w:val="3"/>
         <w:ind w:leftChars="100" w:left="600" w:hanging="400"/>
       </w:pPr>
-      <w:bookmarkStart w:id="10" w:name="_Toc41820717"/>
+      <w:bookmarkStart w:id="9" w:name="_Toc41820717"/>
       <w:r>
         <w:lastRenderedPageBreak/>
         <w:t xml:space="preserve">2.1.2 </w:t>
@@ -2501,7 +2499,7 @@
         </w:rPr>
         <w:t>사용자등록 화면</w:t>
       </w:r>
-      <w:bookmarkEnd w:id="10"/>
+      <w:bookmarkEnd w:id="9"/>
     </w:p>
     <w:p>
       <w:pPr>
@@ -2559,6 +2557,8 @@
           </wp:inline>
         </w:drawing>
       </w:r>
+      <w:bookmarkStart w:id="10" w:name="_GoBack"/>
+      <w:bookmarkEnd w:id="10"/>
     </w:p>
     <w:p>
       <w:pPr>
@@ -4314,14 +4314,83 @@
         <w:t>.1</w:t>
       </w:r>
       <w:r>
-        <w:t xml:space="preserve">.6 - </w:t>
+        <w:t xml:space="preserve">.6 </w:t>
+      </w:r>
+      <w:r>
+        <w:t>–</w:t>
+      </w:r>
+      <w:r>
+        <w:t xml:space="preserve"> </w:t>
+      </w:r>
+      <w:r>
+        <w:rPr>
+          <w:rFonts w:hint="eastAsia"/>
+        </w:rPr>
+        <w:t xml:space="preserve">2차인증 (테스트에서는 지문 </w:t>
+      </w:r>
+      <w:r>
+        <w:rPr>
+          <w:rFonts w:hint="eastAsia"/>
+        </w:rPr>
+        <w:t>인증</w:t>
+      </w:r>
+      <w:r>
+        <w:rPr>
+          <w:rFonts w:hint="eastAsia"/>
+        </w:rPr>
+        <w:t>)</w:t>
+      </w:r>
+      <w:r>
+        <w:rPr>
+          <w:rFonts w:hint="eastAsia"/>
+        </w:rPr>
+        <w:t>이 완료</w:t>
+      </w:r>
+      <w:r>
+        <w:rPr>
+          <w:rFonts w:hint="eastAsia"/>
+        </w:rPr>
+        <w:t xml:space="preserve"> 된 이</w:t>
+      </w:r>
+      <w:r>
+        <w:rPr>
+          <w:rFonts w:hint="eastAsia"/>
+        </w:rPr>
+        <w:t>후</w:t>
+      </w:r>
+      <w:r>
+        <w:rPr>
+          <w:rFonts w:hint="eastAsia"/>
+        </w:rPr>
+        <w:t xml:space="preserve">, </w:t>
+      </w:r>
+      <w:r>
+        <w:rPr>
+          <w:rFonts w:hint="eastAsia"/>
+        </w:rPr>
+        <w:t xml:space="preserve"> </w:t>
+      </w:r>
+      <w:r>
+        <w:t>Fido</w:t>
+      </w:r>
+      <w:r>
+        <w:rPr>
+          <w:rFonts w:hint="eastAsia"/>
+        </w:rPr>
+        <w:t xml:space="preserve">인증에 </w:t>
+      </w:r>
+      <w:r>
+        <w:rPr>
+          <w:rFonts w:hint="eastAsia"/>
+        </w:rPr>
+        <w:t xml:space="preserve">성공한 결과를 </w:t>
       </w:r>
       <w:proofErr w:type="spellStart"/>
       <w:r>
         <w:rPr>
           <w:rFonts w:hint="eastAsia"/>
         </w:rPr>
-        <w:t>지문인증이</w:t>
+        <w:t>노출중인</w:t>
       </w:r>
       <w:proofErr w:type="spellEnd"/>
       <w:r>
@@ -4329,29 +4398,6 @@
           <w:rFonts w:hint="eastAsia"/>
         </w:rPr>
         <w:t xml:space="preserve"> </w:t>
-      </w:r>
-      <w:proofErr w:type="spellStart"/>
-      <w:r>
-        <w:rPr>
-          <w:rFonts w:hint="eastAsia"/>
-        </w:rPr>
-        <w:t>완료후</w:t>
-      </w:r>
-      <w:proofErr w:type="spellEnd"/>
-      <w:r>
-        <w:rPr>
-          <w:rFonts w:hint="eastAsia"/>
-        </w:rPr>
-        <w:t xml:space="preserve"> </w:t>
-      </w:r>
-      <w:r>
-        <w:t>Fido</w:t>
-      </w:r>
-      <w:r>
-        <w:rPr>
-          <w:rFonts w:hint="eastAsia"/>
-        </w:rPr>
-        <w:t xml:space="preserve">인증에 성공한 </w:t>
       </w:r>
       <w:r>
         <w:t xml:space="preserve">Web </w:t>
@@ -4841,7 +4887,7 @@
               <w:szCs w:val="20"/>
               <w:lang w:val="en-GB"/>
             </w:rPr>
-            <w:t>2020-05-</w:t>
+            <w:t>2020-05-31</w:t>
           </w:r>
           <w:r>
             <w:rPr>
@@ -4851,15 +4897,6 @@
               <w:lang w:val="en-GB"/>
             </w:rPr>
             <w:fldChar w:fldCharType="end"/>
-          </w:r>
-          <w:r>
-            <w:rPr>
-              <w:rFonts w:ascii="a고딕13" w:eastAsia="a고딕13" w:hAnsi="a고딕13" w:cs="Arial"/>
-              <w:sz w:val="16"/>
-              <w:szCs w:val="20"/>
-              <w:lang w:val="en-GB"/>
-            </w:rPr>
-            <w:t>31</w:t>
           </w:r>
         </w:p>
       </w:tc>
@@ -6803,7 +6840,7 @@
 </file>
 
 <file path=customXml/itemProps1.xml><?xml version="1.0" encoding="utf-8"?>
-<ds:datastoreItem xmlns:ds="http://schemas.openxmlformats.org/officeDocument/2006/customXml" ds:itemID="{D9989DE2-0A89-5943-9AAE-80B5D1B5A291}">
+<ds:datastoreItem xmlns:ds="http://schemas.openxmlformats.org/officeDocument/2006/customXml" ds:itemID="{D0D8A070-1858-024D-AD0F-252845CE159A}">
   <ds:schemaRefs>
     <ds:schemaRef ds:uri="http://schemas.openxmlformats.org/officeDocument/2006/bibliography"/>
   </ds:schemaRefs>

</xml_diff>